<commit_message>
Resume with updated scored
</commit_message>
<xml_diff>
--- a/assets/resume/ShridharResume.docx
+++ b/assets/resume/ShridharResume.docx
@@ -251,188 +251,227 @@
         </w:rPr>
         <w:t>and grow at professional as well as personal level so that I can explore myself fully and realize my potential.</w:t>
       </w:r>
+    </w:p>
+    <w:p>
+      <w:pPr>
+        <w:pStyle w:val="Contactinfo"/>
+        <w:rPr>
+          <w:rFonts w:asciiTheme="minorHAnsi" w:hAnsiTheme="minorHAnsi" w:cstheme="minorHAnsi"/>
+          <w:sz w:val="22"/>
+          <w:szCs w:val="28"/>
+        </w:rPr>
+      </w:pPr>
+    </w:p>
+    <w:p>
+      <w:pPr>
+        <w:pStyle w:val="Heading1"/>
+        <w:shd w:val="clear" w:color="auto" w:fill="D9D9D9" w:themeFill="background1" w:themeFillShade="D9"/>
+        <w:rPr>
+          <w:rFonts w:asciiTheme="minorHAnsi" w:hAnsiTheme="minorHAnsi" w:cstheme="minorHAnsi"/>
+          <w:sz w:val="28"/>
+          <w:szCs w:val="28"/>
+        </w:rPr>
+      </w:pPr>
+      <w:r>
+        <w:rPr>
+          <w:rStyle w:val="ColoredStrike"/>
+          <w:rFonts w:asciiTheme="minorHAnsi" w:hAnsiTheme="minorHAnsi" w:cstheme="minorHAnsi"/>
+          <w:sz w:val="28"/>
+          <w:szCs w:val="28"/>
+        </w:rPr>
+        <w:tab/>
+      </w:r>
+      <w:r>
+        <w:rPr>
+          <w:rFonts w:asciiTheme="minorHAnsi" w:hAnsiTheme="minorHAnsi" w:cstheme="minorHAnsi"/>
+          <w:sz w:val="28"/>
+          <w:szCs w:val="28"/>
+        </w:rPr>
+        <w:t xml:space="preserve">EDUCATION </w:t>
+      </w:r>
+      <w:r>
+        <w:rPr>
+          <w:rStyle w:val="ColoredStrike"/>
+          <w:rFonts w:asciiTheme="minorHAnsi" w:hAnsiTheme="minorHAnsi" w:cstheme="minorHAnsi"/>
+          <w:sz w:val="28"/>
+          <w:szCs w:val="28"/>
+        </w:rPr>
+        <w:tab/>
+      </w:r>
+    </w:p>
+    <w:p>
+      <w:pPr>
+        <w:rPr>
+          <w:rStyle w:val="CapsExpandedColored"/>
+          <w:rFonts w:asciiTheme="minorHAnsi" w:hAnsiTheme="minorHAnsi" w:cstheme="minorHAnsi"/>
+          <w:sz w:val="22"/>
+          <w:szCs w:val="28"/>
+        </w:rPr>
+      </w:pPr>
+    </w:p>
+    <w:p>
+      <w:pPr>
+        <w:rPr>
+          <w:rFonts w:asciiTheme="minorHAnsi" w:hAnsiTheme="minorHAnsi" w:cstheme="minorHAnsi"/>
+          <w:b/>
+          <w:bCs/>
+          <w:sz w:val="22"/>
+          <w:szCs w:val="28"/>
+        </w:rPr>
+      </w:pPr>
+      <w:r>
+        <w:rPr>
+          <w:rStyle w:val="CapsExpandedColored"/>
+          <w:rFonts w:asciiTheme="minorHAnsi" w:hAnsiTheme="minorHAnsi" w:cstheme="minorHAnsi"/>
+          <w:sz w:val="22"/>
+          <w:szCs w:val="28"/>
+        </w:rPr>
+        <w:t>M S Ramaiah university of applied sciences, bengaluru</w:t>
+      </w:r>
+      <w:r>
+        <w:rPr>
+          <w:rFonts w:asciiTheme="minorHAnsi" w:hAnsiTheme="minorHAnsi" w:cstheme="minorHAnsi"/>
+          <w:sz w:val="22"/>
+          <w:szCs w:val="28"/>
+        </w:rPr>
+        <w:tab/>
+      </w:r>
+      <w:r>
+        <w:rPr>
+          <w:rFonts w:asciiTheme="minorHAnsi" w:hAnsiTheme="minorHAnsi" w:cstheme="minorHAnsi"/>
+          <w:b/>
+          <w:bCs/>
+          <w:sz w:val="22"/>
+          <w:szCs w:val="28"/>
+        </w:rPr>
+        <w:t>August 2016 - Present</w:t>
+      </w:r>
+    </w:p>
+    <w:p>
+      <w:pPr>
+        <w:rPr>
+          <w:rFonts w:asciiTheme="minorHAnsi" w:hAnsiTheme="minorHAnsi" w:cstheme="minorHAnsi"/>
+          <w:b/>
+          <w:bCs/>
+          <w:sz w:val="22"/>
+          <w:szCs w:val="28"/>
+        </w:rPr>
+      </w:pPr>
+      <w:proofErr w:type="spellStart"/>
+      <w:proofErr w:type="gramStart"/>
+      <w:r>
+        <w:rPr>
+          <w:rStyle w:val="ItalicExpanded"/>
+          <w:rFonts w:asciiTheme="minorHAnsi" w:hAnsiTheme="minorHAnsi" w:cstheme="minorHAnsi"/>
+          <w:b/>
+          <w:bCs/>
+          <w:sz w:val="22"/>
+          <w:szCs w:val="28"/>
+        </w:rPr>
+        <w:t>B.Tech</w:t>
+      </w:r>
+      <w:proofErr w:type="spellEnd"/>
+      <w:proofErr w:type="gramEnd"/>
+      <w:r>
+        <w:rPr>
+          <w:rStyle w:val="ItalicExpanded"/>
+          <w:rFonts w:asciiTheme="minorHAnsi" w:hAnsiTheme="minorHAnsi" w:cstheme="minorHAnsi"/>
+          <w:b/>
+          <w:bCs/>
+          <w:sz w:val="22"/>
+          <w:szCs w:val="28"/>
+        </w:rPr>
+        <w:t xml:space="preserve"> in Computer Science and Engineering (CSE)</w:t>
+      </w:r>
+      <w:r>
+        <w:rPr>
+          <w:rFonts w:asciiTheme="minorHAnsi" w:hAnsiTheme="minorHAnsi" w:cstheme="minorHAnsi"/>
+          <w:b/>
+          <w:bCs/>
+          <w:sz w:val="22"/>
+          <w:szCs w:val="28"/>
+        </w:rPr>
+        <w:tab/>
+      </w:r>
+      <w:r>
+        <w:rPr>
+          <w:rFonts w:asciiTheme="minorHAnsi" w:hAnsiTheme="minorHAnsi" w:cstheme="minorHAnsi"/>
+          <w:b/>
+          <w:bCs/>
+          <w:sz w:val="22"/>
+          <w:szCs w:val="28"/>
+        </w:rPr>
+        <w:t>8.0</w:t>
+      </w:r>
+      <w:r>
+        <w:rPr>
+          <w:rFonts w:asciiTheme="minorHAnsi" w:hAnsiTheme="minorHAnsi" w:cstheme="minorHAnsi"/>
+          <w:b/>
+          <w:bCs/>
+          <w:sz w:val="22"/>
+          <w:szCs w:val="28"/>
+        </w:rPr>
+        <w:t xml:space="preserve"> GPA (as of </w:t>
+      </w:r>
+      <w:r>
+        <w:rPr>
+          <w:rFonts w:asciiTheme="minorHAnsi" w:hAnsiTheme="minorHAnsi" w:cstheme="minorHAnsi"/>
+          <w:b/>
+          <w:bCs/>
+          <w:sz w:val="22"/>
+          <w:szCs w:val="28"/>
+        </w:rPr>
+        <w:t>6</w:t>
+      </w:r>
+      <w:r>
+        <w:rPr>
+          <w:rFonts w:asciiTheme="minorHAnsi" w:hAnsiTheme="minorHAnsi" w:cstheme="minorHAnsi"/>
+          <w:b/>
+          <w:bCs/>
+          <w:sz w:val="22"/>
+          <w:szCs w:val="28"/>
+        </w:rPr>
+        <w:t xml:space="preserve"> semesters)</w:t>
+      </w:r>
+    </w:p>
+    <w:p>
+      <w:pPr>
+        <w:rPr>
+          <w:rStyle w:val="CapsExpandedColored"/>
+          <w:rFonts w:asciiTheme="minorHAnsi" w:hAnsiTheme="minorHAnsi" w:cstheme="minorHAnsi"/>
+          <w:sz w:val="22"/>
+          <w:szCs w:val="28"/>
+        </w:rPr>
+      </w:pPr>
+    </w:p>
+    <w:p>
+      <w:pPr>
+        <w:rPr>
+          <w:rFonts w:asciiTheme="minorHAnsi" w:hAnsiTheme="minorHAnsi" w:cstheme="minorHAnsi"/>
+          <w:sz w:val="22"/>
+          <w:szCs w:val="28"/>
+        </w:rPr>
+      </w:pPr>
+      <w:r>
+        <w:rPr>
+          <w:rStyle w:val="CapsExpandedColored"/>
+          <w:rFonts w:asciiTheme="minorHAnsi" w:hAnsiTheme="minorHAnsi" w:cstheme="minorHAnsi"/>
+          <w:sz w:val="22"/>
+          <w:szCs w:val="28"/>
+        </w:rPr>
+        <w:t>Saraswati pre-university college, kumta</w:t>
+      </w:r>
+      <w:r>
+        <w:rPr>
+          <w:rFonts w:asciiTheme="minorHAnsi" w:hAnsiTheme="minorHAnsi" w:cstheme="minorHAnsi"/>
+          <w:sz w:val="22"/>
+          <w:szCs w:val="28"/>
+        </w:rPr>
+        <w:tab/>
+        <w:t>June 2014 - March 2016</w:t>
+      </w:r>
       <w:bookmarkStart w:id="0" w:name="_GoBack"/>
       <w:bookmarkEnd w:id="0"/>
-    </w:p>
-    <w:p>
-      <w:pPr>
-        <w:pStyle w:val="Contactinfo"/>
-        <w:rPr>
-          <w:rFonts w:asciiTheme="minorHAnsi" w:hAnsiTheme="minorHAnsi" w:cstheme="minorHAnsi"/>
-          <w:sz w:val="22"/>
-          <w:szCs w:val="28"/>
-        </w:rPr>
-      </w:pPr>
-    </w:p>
-    <w:p>
-      <w:pPr>
-        <w:pStyle w:val="Heading1"/>
-        <w:shd w:val="clear" w:color="auto" w:fill="D9D9D9" w:themeFill="background1" w:themeFillShade="D9"/>
-        <w:rPr>
-          <w:rFonts w:asciiTheme="minorHAnsi" w:hAnsiTheme="minorHAnsi" w:cstheme="minorHAnsi"/>
-          <w:sz w:val="28"/>
-          <w:szCs w:val="28"/>
-        </w:rPr>
-      </w:pPr>
-      <w:r>
-        <w:rPr>
-          <w:rStyle w:val="ColoredStrike"/>
-          <w:rFonts w:asciiTheme="minorHAnsi" w:hAnsiTheme="minorHAnsi" w:cstheme="minorHAnsi"/>
-          <w:sz w:val="28"/>
-          <w:szCs w:val="28"/>
-        </w:rPr>
-        <w:tab/>
-      </w:r>
-      <w:r>
-        <w:rPr>
-          <w:rFonts w:asciiTheme="minorHAnsi" w:hAnsiTheme="minorHAnsi" w:cstheme="minorHAnsi"/>
-          <w:sz w:val="28"/>
-          <w:szCs w:val="28"/>
-        </w:rPr>
-        <w:t xml:space="preserve">EDUCATION </w:t>
-      </w:r>
-      <w:r>
-        <w:rPr>
-          <w:rStyle w:val="ColoredStrike"/>
-          <w:rFonts w:asciiTheme="minorHAnsi" w:hAnsiTheme="minorHAnsi" w:cstheme="minorHAnsi"/>
-          <w:sz w:val="28"/>
-          <w:szCs w:val="28"/>
-        </w:rPr>
-        <w:tab/>
-      </w:r>
-    </w:p>
-    <w:p>
-      <w:pPr>
-        <w:rPr>
-          <w:rStyle w:val="CapsExpandedColored"/>
-          <w:rFonts w:asciiTheme="minorHAnsi" w:hAnsiTheme="minorHAnsi" w:cstheme="minorHAnsi"/>
-          <w:sz w:val="22"/>
-          <w:szCs w:val="28"/>
-        </w:rPr>
-      </w:pPr>
-    </w:p>
-    <w:p>
-      <w:pPr>
-        <w:rPr>
-          <w:rFonts w:asciiTheme="minorHAnsi" w:hAnsiTheme="minorHAnsi" w:cstheme="minorHAnsi"/>
-          <w:b/>
-          <w:bCs/>
-          <w:sz w:val="22"/>
-          <w:szCs w:val="28"/>
-        </w:rPr>
-      </w:pPr>
-      <w:r>
-        <w:rPr>
-          <w:rStyle w:val="CapsExpandedColored"/>
-          <w:rFonts w:asciiTheme="minorHAnsi" w:hAnsiTheme="minorHAnsi" w:cstheme="minorHAnsi"/>
-          <w:sz w:val="22"/>
-          <w:szCs w:val="28"/>
-        </w:rPr>
-        <w:t>M S Ramaiah university of applied sciences, bengaluru</w:t>
-      </w:r>
-      <w:r>
-        <w:rPr>
-          <w:rFonts w:asciiTheme="minorHAnsi" w:hAnsiTheme="minorHAnsi" w:cstheme="minorHAnsi"/>
-          <w:sz w:val="22"/>
-          <w:szCs w:val="28"/>
-        </w:rPr>
-        <w:tab/>
-      </w:r>
-      <w:r>
-        <w:rPr>
-          <w:rFonts w:asciiTheme="minorHAnsi" w:hAnsiTheme="minorHAnsi" w:cstheme="minorHAnsi"/>
-          <w:b/>
-          <w:bCs/>
-          <w:sz w:val="22"/>
-          <w:szCs w:val="28"/>
-        </w:rPr>
-        <w:t>August 2016 - Present</w:t>
-      </w:r>
-    </w:p>
-    <w:p>
-      <w:pPr>
-        <w:rPr>
-          <w:rFonts w:asciiTheme="minorHAnsi" w:hAnsiTheme="minorHAnsi" w:cstheme="minorHAnsi"/>
-          <w:b/>
-          <w:bCs/>
-          <w:sz w:val="22"/>
-          <w:szCs w:val="28"/>
-        </w:rPr>
-      </w:pPr>
-      <w:proofErr w:type="spellStart"/>
-      <w:proofErr w:type="gramStart"/>
-      <w:r>
-        <w:rPr>
-          <w:rStyle w:val="ItalicExpanded"/>
-          <w:rFonts w:asciiTheme="minorHAnsi" w:hAnsiTheme="minorHAnsi" w:cstheme="minorHAnsi"/>
-          <w:b/>
-          <w:bCs/>
-          <w:sz w:val="22"/>
-          <w:szCs w:val="28"/>
-        </w:rPr>
-        <w:t>B.Tech</w:t>
-      </w:r>
-      <w:proofErr w:type="spellEnd"/>
-      <w:proofErr w:type="gramEnd"/>
-      <w:r>
-        <w:rPr>
-          <w:rStyle w:val="ItalicExpanded"/>
-          <w:rFonts w:asciiTheme="minorHAnsi" w:hAnsiTheme="minorHAnsi" w:cstheme="minorHAnsi"/>
-          <w:b/>
-          <w:bCs/>
-          <w:sz w:val="22"/>
-          <w:szCs w:val="28"/>
-        </w:rPr>
-        <w:t xml:space="preserve"> in Computer Science and Engineering (CSE)</w:t>
-      </w:r>
-      <w:r>
-        <w:rPr>
-          <w:rFonts w:asciiTheme="minorHAnsi" w:hAnsiTheme="minorHAnsi" w:cstheme="minorHAnsi"/>
-          <w:b/>
-          <w:bCs/>
-          <w:sz w:val="22"/>
-          <w:szCs w:val="28"/>
-        </w:rPr>
-        <w:tab/>
-        <w:t>7.7 GPA (as of 5 semesters)</w:t>
-      </w:r>
-    </w:p>
-    <w:p>
-      <w:pPr>
-        <w:rPr>
-          <w:rStyle w:val="CapsExpandedColored"/>
-          <w:rFonts w:asciiTheme="minorHAnsi" w:hAnsiTheme="minorHAnsi" w:cstheme="minorHAnsi"/>
-          <w:sz w:val="22"/>
-          <w:szCs w:val="28"/>
-        </w:rPr>
-      </w:pPr>
-    </w:p>
-    <w:p>
-      <w:pPr>
-        <w:rPr>
-          <w:rFonts w:asciiTheme="minorHAnsi" w:hAnsiTheme="minorHAnsi" w:cstheme="minorHAnsi"/>
-          <w:sz w:val="22"/>
-          <w:szCs w:val="28"/>
-        </w:rPr>
-      </w:pPr>
-      <w:r>
-        <w:rPr>
-          <w:rStyle w:val="CapsExpandedColored"/>
-          <w:rFonts w:asciiTheme="minorHAnsi" w:hAnsiTheme="minorHAnsi" w:cstheme="minorHAnsi"/>
-          <w:sz w:val="22"/>
-          <w:szCs w:val="28"/>
-        </w:rPr>
-        <w:t>Saraswati pre-university college, kumta</w:t>
-      </w:r>
-      <w:r>
-        <w:rPr>
-          <w:rFonts w:asciiTheme="minorHAnsi" w:hAnsiTheme="minorHAnsi" w:cstheme="minorHAnsi"/>
-          <w:sz w:val="22"/>
-          <w:szCs w:val="28"/>
-        </w:rPr>
-        <w:tab/>
-        <w:t>June 2014 - March 2016</w:t>
-      </w:r>
     </w:p>
     <w:p>
       <w:pPr>
@@ -1255,47 +1294,7 @@
           <w:sz w:val="22"/>
           <w:szCs w:val="22"/>
         </w:rPr>
-        <w:t xml:space="preserve">Implemented various Machine Learning models for many data sets. Data Cleaning in Data Preprocessing and Data </w:t>
-      </w:r>
-      <w:r>
-        <w:rPr>
-          <w:rFonts w:asciiTheme="minorHAnsi" w:hAnsiTheme="minorHAnsi" w:cstheme="minorHAnsi"/>
-          <w:sz w:val="22"/>
-          <w:szCs w:val="22"/>
-        </w:rPr>
-        <w:t>Visualization</w:t>
-      </w:r>
-      <w:r>
-        <w:rPr>
-          <w:rFonts w:asciiTheme="minorHAnsi" w:hAnsiTheme="minorHAnsi" w:cstheme="minorHAnsi"/>
-          <w:sz w:val="22"/>
-          <w:szCs w:val="22"/>
-        </w:rPr>
-        <w:t xml:space="preserve"> implementation was done. Connected with many fellow </w:t>
-      </w:r>
-      <w:r>
-        <w:rPr>
-          <w:rFonts w:asciiTheme="minorHAnsi" w:hAnsiTheme="minorHAnsi" w:cstheme="minorHAnsi"/>
-          <w:sz w:val="22"/>
-          <w:szCs w:val="22"/>
-        </w:rPr>
-        <w:t xml:space="preserve">interns </w:t>
-      </w:r>
-      <w:r>
-        <w:rPr>
-          <w:rFonts w:asciiTheme="minorHAnsi" w:hAnsiTheme="minorHAnsi" w:cstheme="minorHAnsi"/>
-          <w:sz w:val="22"/>
-          <w:szCs w:val="22"/>
-        </w:rPr>
-        <w:t>remotely and developed a good network.  Wrote blogs about Machine Learning topics on Medium</w:t>
-      </w:r>
-      <w:r>
-        <w:rPr>
-          <w:rFonts w:asciiTheme="minorHAnsi" w:hAnsiTheme="minorHAnsi" w:cstheme="minorHAnsi"/>
-          <w:sz w:val="22"/>
-          <w:szCs w:val="22"/>
-        </w:rPr>
-        <w:t>.</w:t>
+        <w:t>Implemented various Machine Learning models for many data sets. Data Cleaning in Data Preprocessing and Data Visualization implementation was done. Connected with many fellow interns remotely and developed a good network.  Wrote blogs about Machine Learning topics on Medium.</w:t>
       </w:r>
     </w:p>
     <w:p>

</xml_diff>